<commit_message>
steps for custom directives
</commit_message>
<xml_diff>
--- a/Custom Directives in Angular.docx
+++ b/Custom Directives in Angular.docx
@@ -7822,18 +7822,6 @@
           <w:lang w:eastAsia="en-IN"/>
         </w:rPr>
       </w:pPr>
-      <w:proofErr w:type="spellStart"/>
-      <w:r>
-        <w:rPr>
-          <w:rFonts w:ascii="Courier New" w:eastAsia="Times New Roman" w:hAnsi="Courier New" w:cs="Courier New"/>
-          <w:color w:val="444444"/>
-          <w:sz w:val="20"/>
-          <w:szCs w:val="20"/>
-          <w:lang w:eastAsia="en-IN"/>
-        </w:rPr>
-        <w:t>content_copy</w:t>
-      </w:r>
-      <w:proofErr w:type="spellEnd"/>
       <w:r>
         <w:rPr>
           <w:rFonts w:ascii="Courier New" w:eastAsia="Times New Roman" w:hAnsi="Courier New" w:cs="Courier New"/>
@@ -8946,17 +8934,6 @@
           <w:lang w:eastAsia="en-IN"/>
         </w:rPr>
       </w:pPr>
-      <w:proofErr w:type="spellStart"/>
-      <w:r>
-        <w:rPr>
-          <w:rFonts w:ascii="Courier New" w:eastAsia="Times New Roman" w:hAnsi="Courier New" w:cs="Courier New"/>
-          <w:color w:val="444444"/>
-          <w:sz w:val="20"/>
-          <w:szCs w:val="20"/>
-          <w:lang w:eastAsia="en-IN"/>
-        </w:rPr>
-        <w:t>content_copy</w:t>
-      </w:r>
       <w:r>
         <w:rPr>
           <w:rFonts w:ascii="Courier New" w:eastAsia="Times New Roman" w:hAnsi="Courier New" w:cs="Courier New"/>
@@ -8965,7 +8942,6 @@
         </w:rPr>
         <w:t>export</w:t>
       </w:r>
-      <w:proofErr w:type="spellEnd"/>
       <w:r>
         <w:rPr>
           <w:rFonts w:ascii="Courier New" w:eastAsia="Times New Roman" w:hAnsi="Courier New" w:cs="Courier New"/>

</xml_diff>